<commit_message>
presentation for the lab meeting
</commit_message>
<xml_diff>
--- a/Documents/(article) Random Loop Model to Explain the TAD in CC Experiments/polymerModelWithOneAndTwoFixedLoops.docx
+++ b/Documents/(article) Random Loop Model to Explain the TAD in CC Experiments/polymerModelWithOneAndTwoFixedLoops.docx
@@ -11010,9 +11010,22 @@
       </w:r>
     </w:p>
     <w:p>
+      <w:pPr>
+        <w:bidi w:val="0"/>
+        <w:rPr>
+          <w:rtl/>
+        </w:rPr>
+      </w:pPr>
+      <w:r>
+        <w:rPr>
+          <w:rtl/>
+        </w:rPr>
+        <w:br w:type="page"/>
+      </w:r>
       <w:bookmarkStart w:id="0" w:name="_GoBack"/>
       <w:bookmarkEnd w:id="0"/>
     </w:p>
+    <w:p/>
     <w:sectPr>
       <w:pgSz w:w="11906" w:h="16838"/>
       <w:pgMar w:top="1440" w:right="1800" w:bottom="1440" w:left="1800" w:header="708" w:footer="708" w:gutter="0"/>

</xml_diff>